<commit_message>
Updated content to be taught in Week_0
</commit_message>
<xml_diff>
--- a/Course-Design/Data Science using R Poster.docx
+++ b/Course-Design/Data Science using R Poster.docx
@@ -657,7 +657,25 @@
         <w:rPr>
           <w:rFonts w:ascii="Times New Roman" w:hAnsi="Times New Roman" w:cs="Times New Roman"/>
         </w:rPr>
-        <w:t>Organizing folders.</w:t>
+        <w:t>Organizing folders</w:t>
+      </w:r>
+      <w:r>
+        <w:rPr>
+          <w:rFonts w:ascii="Times New Roman" w:hAnsi="Times New Roman" w:cs="Times New Roman"/>
+        </w:rPr>
+        <w:t>, Intro to Github, Create Github profile</w:t>
+      </w:r>
+      <w:r>
+        <w:rPr>
+          <w:rFonts w:ascii="Times New Roman" w:hAnsi="Times New Roman" w:cs="Times New Roman"/>
+        </w:rPr>
+        <w:t>.</w:t>
+      </w:r>
+      <w:r>
+        <w:rPr>
+          <w:rFonts w:ascii="Times New Roman" w:hAnsi="Times New Roman" w:cs="Times New Roman"/>
+        </w:rPr>
+        <w:t xml:space="preserve"> </w:t>
       </w:r>
     </w:p>
     <w:p>
@@ -767,21 +785,7 @@
         <w:rPr>
           <w:rFonts w:ascii="Times New Roman" w:hAnsi="Times New Roman" w:cs="Times New Roman"/>
         </w:rPr>
-        <w:t xml:space="preserve"> Manipulating, Grouping, and Cleaning with </w:t>
-      </w:r>
-      <w:proofErr w:type="spellStart"/>
-      <w:r>
-        <w:rPr>
-          <w:rFonts w:ascii="Times New Roman" w:hAnsi="Times New Roman" w:cs="Times New Roman"/>
-        </w:rPr>
-        <w:t>dplyr</w:t>
-      </w:r>
-      <w:proofErr w:type="spellEnd"/>
-      <w:r>
-        <w:rPr>
-          <w:rFonts w:ascii="Times New Roman" w:hAnsi="Times New Roman" w:cs="Times New Roman"/>
-        </w:rPr>
-        <w:t xml:space="preserve"> and </w:t>
+        <w:t xml:space="preserve"> Manipulating, Grouping, and Cleaning with dplyr and </w:t>
       </w:r>
       <w:r>
         <w:rPr>
@@ -1264,18 +1268,7 @@
           <w:sz w:val="24"/>
           <w:szCs w:val="24"/>
         </w:rPr>
-        <w:t>0 students are selected on first come first basis</w:t>
-      </w:r>
-      <w:proofErr w:type="gramStart"/>
-      <w:r>
-        <w:rPr>
-          <w:rFonts w:ascii="Times New Roman" w:hAnsi="Times New Roman" w:cs="Times New Roman"/>
-          <w:b/>
-          <w:bCs/>
-          <w:sz w:val="24"/>
-          <w:szCs w:val="24"/>
-        </w:rPr>
-        <w:t>)</w:t>
+        <w:t>0 students are selected on first come first basis)</w:t>
       </w:r>
       <w:r>
         <w:rPr>
@@ -1293,7 +1286,6 @@
         </w:rPr>
         <w:t>:</w:t>
       </w:r>
-      <w:proofErr w:type="gramEnd"/>
       <w:r>
         <w:rPr>
           <w:rFonts w:ascii="Times New Roman" w:hAnsi="Times New Roman" w:cs="Times New Roman"/>

</xml_diff>